<commit_message>
just adding and moving shtuff around
</commit_message>
<xml_diff>
--- a/Documents/Maintenance Plan.docx
+++ b/Documents/Maintenance Plan.docx
@@ -1,6 +1,6 @@
 
 <file path=word/document.xml><?xml version="1.0" encoding="utf-8"?>
-<w:document xmlns:wpc="http://schemas.microsoft.com/office/word/2010/wordprocessingCanvas" xmlns:mc="http://schemas.openxmlformats.org/markup-compatibility/2006" xmlns:o="urn:schemas-microsoft-com:office:office" xmlns:r="http://schemas.openxmlformats.org/officeDocument/2006/relationships" xmlns:m="http://schemas.openxmlformats.org/officeDocument/2006/math" xmlns:v="urn:schemas-microsoft-com:vml" xmlns:wp14="http://schemas.microsoft.com/office/word/2010/wordprocessingDrawing" xmlns:wp="http://schemas.openxmlformats.org/drawingml/2006/wordprocessingDrawing" xmlns:w10="urn:schemas-microsoft-com:office:word" xmlns:w="http://schemas.openxmlformats.org/wordprocessingml/2006/main" xmlns:w14="http://schemas.microsoft.com/office/word/2010/wordml" xmlns:w15="http://schemas.microsoft.com/office/word/2012/wordml" xmlns:wpg="http://schemas.microsoft.com/office/word/2010/wordprocessingGroup" xmlns:wpi="http://schemas.microsoft.com/office/word/2010/wordprocessingInk" xmlns:wne="http://schemas.microsoft.com/office/word/2006/wordml" xmlns:wps="http://schemas.microsoft.com/office/word/2010/wordprocessingShape" mc:Ignorable="w14 w15 wp14">
+<w:document xmlns:wpc="http://schemas.microsoft.com/office/word/2010/wordprocessingCanvas" xmlns:cx="http://schemas.microsoft.com/office/drawing/2014/chartex" xmlns:cx1="http://schemas.microsoft.com/office/drawing/2015/9/8/chartex" xmlns:cx2="http://schemas.microsoft.com/office/drawing/2015/10/21/chartex" xmlns:cx3="http://schemas.microsoft.com/office/drawing/2016/5/9/chartex" xmlns:cx4="http://schemas.microsoft.com/office/drawing/2016/5/10/chartex" xmlns:cx5="http://schemas.microsoft.com/office/drawing/2016/5/11/chartex" xmlns:mc="http://schemas.openxmlformats.org/markup-compatibility/2006" xmlns:o="urn:schemas-microsoft-com:office:office" xmlns:r="http://schemas.openxmlformats.org/officeDocument/2006/relationships" xmlns:m="http://schemas.openxmlformats.org/officeDocument/2006/math" xmlns:v="urn:schemas-microsoft-com:vml" xmlns:wp14="http://schemas.microsoft.com/office/word/2010/wordprocessingDrawing" xmlns:wp="http://schemas.openxmlformats.org/drawingml/2006/wordprocessingDrawing" xmlns:w10="urn:schemas-microsoft-com:office:word" xmlns:w="http://schemas.openxmlformats.org/wordprocessingml/2006/main" xmlns:w14="http://schemas.microsoft.com/office/word/2010/wordml" xmlns:w15="http://schemas.microsoft.com/office/word/2012/wordml" xmlns:w16se="http://schemas.microsoft.com/office/word/2015/wordml/symex" xmlns:wpg="http://schemas.microsoft.com/office/word/2010/wordprocessingGroup" xmlns:wpi="http://schemas.microsoft.com/office/word/2010/wordprocessingInk" xmlns:wne="http://schemas.microsoft.com/office/word/2006/wordml" xmlns:wps="http://schemas.microsoft.com/office/word/2010/wordprocessingShape" mc:Ignorable="w14 w15 w16se wp14">
   <w:body>
     <w:p>
       <w:pPr>
@@ -18,6 +18,8 @@
         </w:rPr>
         <w:t>Maintenance Plan</w:t>
       </w:r>
+      <w:bookmarkStart w:id="0" w:name="_GoBack"/>
+      <w:bookmarkEnd w:id="0"/>
     </w:p>
     <w:p>
       <w:pPr>
@@ -358,23 +360,7 @@
           <w:sz w:val="24"/>
           <w:szCs w:val="24"/>
         </w:rPr>
-        <w:t xml:space="preserve">cript-based engine known as </w:t>
-      </w:r>
-      <w:proofErr w:type="spellStart"/>
-      <w:r>
-        <w:rPr>
-          <w:sz w:val="24"/>
-          <w:szCs w:val="24"/>
-        </w:rPr>
-        <w:t>BabylonJS</w:t>
-      </w:r>
-      <w:proofErr w:type="spellEnd"/>
-      <w:r>
-        <w:rPr>
-          <w:sz w:val="24"/>
-          <w:szCs w:val="24"/>
-        </w:rPr>
-        <w:t>. While this is suitable for our current needs, it would be ideal to develop an in-house engine that is more optimized and more malleable for our needs and future changes to the game. With this in mind, developing an engine from scratch is an egregious amount of work, and thus will require several developers to be placed on the task. This team would likely</w:t>
+        <w:t>cript-based engine known as BabylonJS. While this is suitable for our current needs, it would be ideal to develop an in-house engine that is more optimized and more malleable for our needs and future changes to the game. With this in mind, developing an engine from scratch is an egregious amount of work, and thus will require several developers to be placed on the task. This team would likely</w:t>
       </w:r>
       <w:r>
         <w:rPr>
@@ -674,23 +660,7 @@
           <w:szCs w:val="24"/>
         </w:rPr>
         <w:lastRenderedPageBreak/>
-        <w:t xml:space="preserve">In terms of server needs, we would likely seek out a shared server resource initially while the game is small, but can seek to expand up to a dedicated server should we get a viral reception leading to a longer lasting player base. Services like </w:t>
-      </w:r>
-      <w:proofErr w:type="spellStart"/>
-      <w:r>
-        <w:rPr>
-          <w:sz w:val="24"/>
-          <w:szCs w:val="24"/>
-        </w:rPr>
-        <w:t>bluehost</w:t>
-      </w:r>
-      <w:proofErr w:type="spellEnd"/>
-      <w:r>
-        <w:rPr>
-          <w:sz w:val="24"/>
-          <w:szCs w:val="24"/>
-        </w:rPr>
-        <w:t xml:space="preserve"> allow us to pursue a cheaper shared hosting option for ~$25/month until it feels necessary to purchase our own server system—unlikely in this year.</w:t>
+        <w:t>In terms of server needs, we would likely seek out a shared server resource initially while the game is small, but can seek to expand up to a dedicated server should we get a viral reception leading to a longer lasting player base. Services like bluehost allow us to pursue a cheaper shared hosting option for ~$25/month until it feels necessary to purchase our own server system—unlikely in this year.</w:t>
       </w:r>
     </w:p>
     <w:p>
@@ -1032,29 +1002,7 @@
           <w:szCs w:val="24"/>
           <w:shd w:val="clear" w:color="auto" w:fill="F1F4F5"/>
         </w:rPr>
-        <w:t xml:space="preserve">. </w:t>
-      </w:r>
-      <w:proofErr w:type="spellStart"/>
-      <w:r>
-        <w:rPr>
-          <w:rFonts w:cs="Helvetica"/>
-          <w:color w:val="000000"/>
-          <w:sz w:val="24"/>
-          <w:szCs w:val="24"/>
-          <w:shd w:val="clear" w:color="auto" w:fill="F1F4F5"/>
-        </w:rPr>
-        <w:t>PayScale</w:t>
-      </w:r>
-      <w:proofErr w:type="spellEnd"/>
-      <w:r>
-        <w:rPr>
-          <w:rFonts w:cs="Helvetica"/>
-          <w:color w:val="000000"/>
-          <w:sz w:val="24"/>
-          <w:szCs w:val="24"/>
-          <w:shd w:val="clear" w:color="auto" w:fill="F1F4F5"/>
-        </w:rPr>
-        <w:t>: Human Capital, 28 Oct. 2016. Web. 14 Dec. 2016.</w:t>
+        <w:t>. PayScale: Human Capital, 28 Oct. 2016. Web. 14 Dec. 2016.</w:t>
       </w:r>
     </w:p>
     <w:p>
@@ -1095,38 +1043,7 @@
           <w:sz w:val="24"/>
           <w:szCs w:val="24"/>
         </w:rPr>
-        <w:t xml:space="preserve">. </w:t>
-      </w:r>
-      <w:proofErr w:type="spellStart"/>
-      <w:r>
-        <w:rPr>
-          <w:rFonts w:eastAsia="Times New Roman" w:cs="Helvetica"/>
-          <w:color w:val="000000"/>
-          <w:sz w:val="24"/>
-          <w:szCs w:val="24"/>
-        </w:rPr>
-        <w:t>PayScale</w:t>
-      </w:r>
-      <w:proofErr w:type="spellEnd"/>
-      <w:r>
-        <w:rPr>
-          <w:rFonts w:eastAsia="Times New Roman" w:cs="Helvetica"/>
-          <w:color w:val="000000"/>
-          <w:sz w:val="24"/>
-          <w:szCs w:val="24"/>
-        </w:rPr>
-        <w:t xml:space="preserve">: Human Capital, 28 Oct. </w:t>
-      </w:r>
-      <w:bookmarkStart w:id="0" w:name="_GoBack"/>
-      <w:bookmarkEnd w:id="0"/>
-      <w:r>
-        <w:rPr>
-          <w:rFonts w:eastAsia="Times New Roman" w:cs="Helvetica"/>
-          <w:color w:val="000000"/>
-          <w:sz w:val="24"/>
-          <w:szCs w:val="24"/>
-        </w:rPr>
-        <w:t>2016. Web. 14 Dec. 2016.</w:t>
+        <w:t>. PayScale: Human Capital, 28 Oct. 2016. Web. 14 Dec. 2016.</w:t>
       </w:r>
     </w:p>
     <w:p>
@@ -1140,7 +1057,12 @@
       </w:pPr>
     </w:p>
     <w:sectPr>
-      <w:headerReference w:type="default" r:id="rId7"/>
+      <w:headerReference w:type="even" r:id="rId7"/>
+      <w:headerReference w:type="default" r:id="rId8"/>
+      <w:footerReference w:type="even" r:id="rId9"/>
+      <w:footerReference w:type="default" r:id="rId10"/>
+      <w:headerReference w:type="first" r:id="rId11"/>
+      <w:footerReference w:type="first" r:id="rId12"/>
       <w:pgSz w:w="12240" w:h="15840"/>
       <w:pgMar w:top="1440" w:right="1440" w:bottom="1440" w:left="1440" w:header="720" w:footer="720" w:gutter="0"/>
       <w:cols w:space="720"/>
@@ -1151,7 +1073,7 @@
 </file>
 
 <file path=word/endnotes.xml><?xml version="1.0" encoding="utf-8"?>
-<w:endnotes xmlns:wpc="http://schemas.microsoft.com/office/word/2010/wordprocessingCanvas" xmlns:mc="http://schemas.openxmlformats.org/markup-compatibility/2006" xmlns:o="urn:schemas-microsoft-com:office:office" xmlns:r="http://schemas.openxmlformats.org/officeDocument/2006/relationships" xmlns:m="http://schemas.openxmlformats.org/officeDocument/2006/math" xmlns:v="urn:schemas-microsoft-com:vml" xmlns:wp14="http://schemas.microsoft.com/office/word/2010/wordprocessingDrawing" xmlns:wp="http://schemas.openxmlformats.org/drawingml/2006/wordprocessingDrawing" xmlns:w10="urn:schemas-microsoft-com:office:word" xmlns:w="http://schemas.openxmlformats.org/wordprocessingml/2006/main" xmlns:w14="http://schemas.microsoft.com/office/word/2010/wordml" xmlns:w15="http://schemas.microsoft.com/office/word/2012/wordml" xmlns:wpg="http://schemas.microsoft.com/office/word/2010/wordprocessingGroup" xmlns:wpi="http://schemas.microsoft.com/office/word/2010/wordprocessingInk" xmlns:wne="http://schemas.microsoft.com/office/word/2006/wordml" xmlns:wps="http://schemas.microsoft.com/office/word/2010/wordprocessingShape" mc:Ignorable="w14 w15 wp14">
+<w:endnotes xmlns:wpc="http://schemas.microsoft.com/office/word/2010/wordprocessingCanvas" xmlns:cx="http://schemas.microsoft.com/office/drawing/2014/chartex" xmlns:cx1="http://schemas.microsoft.com/office/drawing/2015/9/8/chartex" xmlns:cx2="http://schemas.microsoft.com/office/drawing/2015/10/21/chartex" xmlns:cx3="http://schemas.microsoft.com/office/drawing/2016/5/9/chartex" xmlns:cx4="http://schemas.microsoft.com/office/drawing/2016/5/10/chartex" xmlns:cx5="http://schemas.microsoft.com/office/drawing/2016/5/11/chartex" xmlns:mc="http://schemas.openxmlformats.org/markup-compatibility/2006" xmlns:o="urn:schemas-microsoft-com:office:office" xmlns:r="http://schemas.openxmlformats.org/officeDocument/2006/relationships" xmlns:m="http://schemas.openxmlformats.org/officeDocument/2006/math" xmlns:v="urn:schemas-microsoft-com:vml" xmlns:wp14="http://schemas.microsoft.com/office/word/2010/wordprocessingDrawing" xmlns:wp="http://schemas.openxmlformats.org/drawingml/2006/wordprocessingDrawing" xmlns:w10="urn:schemas-microsoft-com:office:word" xmlns:w="http://schemas.openxmlformats.org/wordprocessingml/2006/main" xmlns:w14="http://schemas.microsoft.com/office/word/2010/wordml" xmlns:w15="http://schemas.microsoft.com/office/word/2012/wordml" xmlns:w16se="http://schemas.microsoft.com/office/word/2015/wordml/symex" xmlns:wpg="http://schemas.microsoft.com/office/word/2010/wordprocessingGroup" xmlns:wpi="http://schemas.microsoft.com/office/word/2010/wordprocessingInk" xmlns:wne="http://schemas.microsoft.com/office/word/2006/wordml" xmlns:wps="http://schemas.microsoft.com/office/word/2010/wordprocessingShape" mc:Ignorable="w14 w15 w16se wp14">
   <w:endnote w:type="separator" w:id="-1">
     <w:p>
       <w:pPr>
@@ -1175,8 +1097,38 @@
 </w:endnotes>
 </file>
 
+<file path=word/footer1.xml><?xml version="1.0" encoding="utf-8"?>
+<w:ftr xmlns:wpc="http://schemas.microsoft.com/office/word/2010/wordprocessingCanvas" xmlns:cx="http://schemas.microsoft.com/office/drawing/2014/chartex" xmlns:cx1="http://schemas.microsoft.com/office/drawing/2015/9/8/chartex" xmlns:cx2="http://schemas.microsoft.com/office/drawing/2015/10/21/chartex" xmlns:cx3="http://schemas.microsoft.com/office/drawing/2016/5/9/chartex" xmlns:cx4="http://schemas.microsoft.com/office/drawing/2016/5/10/chartex" xmlns:cx5="http://schemas.microsoft.com/office/drawing/2016/5/11/chartex" xmlns:mc="http://schemas.openxmlformats.org/markup-compatibility/2006" xmlns:o="urn:schemas-microsoft-com:office:office" xmlns:r="http://schemas.openxmlformats.org/officeDocument/2006/relationships" xmlns:m="http://schemas.openxmlformats.org/officeDocument/2006/math" xmlns:v="urn:schemas-microsoft-com:vml" xmlns:wp14="http://schemas.microsoft.com/office/word/2010/wordprocessingDrawing" xmlns:wp="http://schemas.openxmlformats.org/drawingml/2006/wordprocessingDrawing" xmlns:w10="urn:schemas-microsoft-com:office:word" xmlns:w="http://schemas.openxmlformats.org/wordprocessingml/2006/main" xmlns:w14="http://schemas.microsoft.com/office/word/2010/wordml" xmlns:w15="http://schemas.microsoft.com/office/word/2012/wordml" xmlns:w16se="http://schemas.microsoft.com/office/word/2015/wordml/symex" xmlns:wpg="http://schemas.microsoft.com/office/word/2010/wordprocessingGroup" xmlns:wpi="http://schemas.microsoft.com/office/word/2010/wordprocessingInk" xmlns:wne="http://schemas.microsoft.com/office/word/2006/wordml" xmlns:wps="http://schemas.microsoft.com/office/word/2010/wordprocessingShape" mc:Ignorable="w14 w15 w16se wp14">
+  <w:p>
+    <w:pPr>
+      <w:pStyle w:val="Footer"/>
+    </w:pPr>
+  </w:p>
+</w:ftr>
+</file>
+
+<file path=word/footer2.xml><?xml version="1.0" encoding="utf-8"?>
+<w:ftr xmlns:wpc="http://schemas.microsoft.com/office/word/2010/wordprocessingCanvas" xmlns:cx="http://schemas.microsoft.com/office/drawing/2014/chartex" xmlns:cx1="http://schemas.microsoft.com/office/drawing/2015/9/8/chartex" xmlns:cx2="http://schemas.microsoft.com/office/drawing/2015/10/21/chartex" xmlns:cx3="http://schemas.microsoft.com/office/drawing/2016/5/9/chartex" xmlns:cx4="http://schemas.microsoft.com/office/drawing/2016/5/10/chartex" xmlns:cx5="http://schemas.microsoft.com/office/drawing/2016/5/11/chartex" xmlns:mc="http://schemas.openxmlformats.org/markup-compatibility/2006" xmlns:o="urn:schemas-microsoft-com:office:office" xmlns:r="http://schemas.openxmlformats.org/officeDocument/2006/relationships" xmlns:m="http://schemas.openxmlformats.org/officeDocument/2006/math" xmlns:v="urn:schemas-microsoft-com:vml" xmlns:wp14="http://schemas.microsoft.com/office/word/2010/wordprocessingDrawing" xmlns:wp="http://schemas.openxmlformats.org/drawingml/2006/wordprocessingDrawing" xmlns:w10="urn:schemas-microsoft-com:office:word" xmlns:w="http://schemas.openxmlformats.org/wordprocessingml/2006/main" xmlns:w14="http://schemas.microsoft.com/office/word/2010/wordml" xmlns:w15="http://schemas.microsoft.com/office/word/2012/wordml" xmlns:w16se="http://schemas.microsoft.com/office/word/2015/wordml/symex" xmlns:wpg="http://schemas.microsoft.com/office/word/2010/wordprocessingGroup" xmlns:wpi="http://schemas.microsoft.com/office/word/2010/wordprocessingInk" xmlns:wne="http://schemas.microsoft.com/office/word/2006/wordml" xmlns:wps="http://schemas.microsoft.com/office/word/2010/wordprocessingShape" mc:Ignorable="w14 w15 w16se wp14">
+  <w:p>
+    <w:pPr>
+      <w:pStyle w:val="Footer"/>
+    </w:pPr>
+  </w:p>
+</w:ftr>
+</file>
+
+<file path=word/footer3.xml><?xml version="1.0" encoding="utf-8"?>
+<w:ftr xmlns:wpc="http://schemas.microsoft.com/office/word/2010/wordprocessingCanvas" xmlns:cx="http://schemas.microsoft.com/office/drawing/2014/chartex" xmlns:cx1="http://schemas.microsoft.com/office/drawing/2015/9/8/chartex" xmlns:cx2="http://schemas.microsoft.com/office/drawing/2015/10/21/chartex" xmlns:cx3="http://schemas.microsoft.com/office/drawing/2016/5/9/chartex" xmlns:cx4="http://schemas.microsoft.com/office/drawing/2016/5/10/chartex" xmlns:cx5="http://schemas.microsoft.com/office/drawing/2016/5/11/chartex" xmlns:mc="http://schemas.openxmlformats.org/markup-compatibility/2006" xmlns:o="urn:schemas-microsoft-com:office:office" xmlns:r="http://schemas.openxmlformats.org/officeDocument/2006/relationships" xmlns:m="http://schemas.openxmlformats.org/officeDocument/2006/math" xmlns:v="urn:schemas-microsoft-com:vml" xmlns:wp14="http://schemas.microsoft.com/office/word/2010/wordprocessingDrawing" xmlns:wp="http://schemas.openxmlformats.org/drawingml/2006/wordprocessingDrawing" xmlns:w10="urn:schemas-microsoft-com:office:word" xmlns:w="http://schemas.openxmlformats.org/wordprocessingml/2006/main" xmlns:w14="http://schemas.microsoft.com/office/word/2010/wordml" xmlns:w15="http://schemas.microsoft.com/office/word/2012/wordml" xmlns:w16se="http://schemas.microsoft.com/office/word/2015/wordml/symex" xmlns:wpg="http://schemas.microsoft.com/office/word/2010/wordprocessingGroup" xmlns:wpi="http://schemas.microsoft.com/office/word/2010/wordprocessingInk" xmlns:wne="http://schemas.microsoft.com/office/word/2006/wordml" xmlns:wps="http://schemas.microsoft.com/office/word/2010/wordprocessingShape" mc:Ignorable="w14 w15 w16se wp14">
+  <w:p>
+    <w:pPr>
+      <w:pStyle w:val="Footer"/>
+    </w:pPr>
+  </w:p>
+</w:ftr>
+</file>
+
 <file path=word/footnotes.xml><?xml version="1.0" encoding="utf-8"?>
-<w:footnotes xmlns:wpc="http://schemas.microsoft.com/office/word/2010/wordprocessingCanvas" xmlns:mc="http://schemas.openxmlformats.org/markup-compatibility/2006" xmlns:o="urn:schemas-microsoft-com:office:office" xmlns:r="http://schemas.openxmlformats.org/officeDocument/2006/relationships" xmlns:m="http://schemas.openxmlformats.org/officeDocument/2006/math" xmlns:v="urn:schemas-microsoft-com:vml" xmlns:wp14="http://schemas.microsoft.com/office/word/2010/wordprocessingDrawing" xmlns:wp="http://schemas.openxmlformats.org/drawingml/2006/wordprocessingDrawing" xmlns:w10="urn:schemas-microsoft-com:office:word" xmlns:w="http://schemas.openxmlformats.org/wordprocessingml/2006/main" xmlns:w14="http://schemas.microsoft.com/office/word/2010/wordml" xmlns:w15="http://schemas.microsoft.com/office/word/2012/wordml" xmlns:wpg="http://schemas.microsoft.com/office/word/2010/wordprocessingGroup" xmlns:wpi="http://schemas.microsoft.com/office/word/2010/wordprocessingInk" xmlns:wne="http://schemas.microsoft.com/office/word/2006/wordml" xmlns:wps="http://schemas.microsoft.com/office/word/2010/wordprocessingShape" mc:Ignorable="w14 w15 wp14">
+<w:footnotes xmlns:wpc="http://schemas.microsoft.com/office/word/2010/wordprocessingCanvas" xmlns:cx="http://schemas.microsoft.com/office/drawing/2014/chartex" xmlns:cx1="http://schemas.microsoft.com/office/drawing/2015/9/8/chartex" xmlns:cx2="http://schemas.microsoft.com/office/drawing/2015/10/21/chartex" xmlns:cx3="http://schemas.microsoft.com/office/drawing/2016/5/9/chartex" xmlns:cx4="http://schemas.microsoft.com/office/drawing/2016/5/10/chartex" xmlns:cx5="http://schemas.microsoft.com/office/drawing/2016/5/11/chartex" xmlns:mc="http://schemas.openxmlformats.org/markup-compatibility/2006" xmlns:o="urn:schemas-microsoft-com:office:office" xmlns:r="http://schemas.openxmlformats.org/officeDocument/2006/relationships" xmlns:m="http://schemas.openxmlformats.org/officeDocument/2006/math" xmlns:v="urn:schemas-microsoft-com:vml" xmlns:wp14="http://schemas.microsoft.com/office/word/2010/wordprocessingDrawing" xmlns:wp="http://schemas.openxmlformats.org/drawingml/2006/wordprocessingDrawing" xmlns:w10="urn:schemas-microsoft-com:office:word" xmlns:w="http://schemas.openxmlformats.org/wordprocessingml/2006/main" xmlns:w14="http://schemas.microsoft.com/office/word/2010/wordml" xmlns:w15="http://schemas.microsoft.com/office/word/2012/wordml" xmlns:w16se="http://schemas.microsoft.com/office/word/2015/wordml/symex" xmlns:wpg="http://schemas.microsoft.com/office/word/2010/wordprocessingGroup" xmlns:wpi="http://schemas.microsoft.com/office/word/2010/wordprocessingInk" xmlns:wne="http://schemas.microsoft.com/office/word/2006/wordml" xmlns:wps="http://schemas.microsoft.com/office/word/2010/wordprocessingShape" mc:Ignorable="w14 w15 w16se wp14">
   <w:footnote w:type="separator" w:id="-1">
     <w:p>
       <w:pPr>
@@ -1201,7 +1153,17 @@
 </file>
 
 <file path=word/header1.xml><?xml version="1.0" encoding="utf-8"?>
-<w:hdr xmlns:wpc="http://schemas.microsoft.com/office/word/2010/wordprocessingCanvas" xmlns:mc="http://schemas.openxmlformats.org/markup-compatibility/2006" xmlns:o="urn:schemas-microsoft-com:office:office" xmlns:r="http://schemas.openxmlformats.org/officeDocument/2006/relationships" xmlns:m="http://schemas.openxmlformats.org/officeDocument/2006/math" xmlns:v="urn:schemas-microsoft-com:vml" xmlns:wp14="http://schemas.microsoft.com/office/word/2010/wordprocessingDrawing" xmlns:wp="http://schemas.openxmlformats.org/drawingml/2006/wordprocessingDrawing" xmlns:w10="urn:schemas-microsoft-com:office:word" xmlns:w="http://schemas.openxmlformats.org/wordprocessingml/2006/main" xmlns:w14="http://schemas.microsoft.com/office/word/2010/wordml" xmlns:w15="http://schemas.microsoft.com/office/word/2012/wordml" xmlns:wpg="http://schemas.microsoft.com/office/word/2010/wordprocessingGroup" xmlns:wpi="http://schemas.microsoft.com/office/word/2010/wordprocessingInk" xmlns:wne="http://schemas.microsoft.com/office/word/2006/wordml" xmlns:wps="http://schemas.microsoft.com/office/word/2010/wordprocessingShape" mc:Ignorable="w14 w15 wp14">
+<w:hdr xmlns:wpc="http://schemas.microsoft.com/office/word/2010/wordprocessingCanvas" xmlns:cx="http://schemas.microsoft.com/office/drawing/2014/chartex" xmlns:cx1="http://schemas.microsoft.com/office/drawing/2015/9/8/chartex" xmlns:cx2="http://schemas.microsoft.com/office/drawing/2015/10/21/chartex" xmlns:cx3="http://schemas.microsoft.com/office/drawing/2016/5/9/chartex" xmlns:cx4="http://schemas.microsoft.com/office/drawing/2016/5/10/chartex" xmlns:cx5="http://schemas.microsoft.com/office/drawing/2016/5/11/chartex" xmlns:mc="http://schemas.openxmlformats.org/markup-compatibility/2006" xmlns:o="urn:schemas-microsoft-com:office:office" xmlns:r="http://schemas.openxmlformats.org/officeDocument/2006/relationships" xmlns:m="http://schemas.openxmlformats.org/officeDocument/2006/math" xmlns:v="urn:schemas-microsoft-com:vml" xmlns:wp14="http://schemas.microsoft.com/office/word/2010/wordprocessingDrawing" xmlns:wp="http://schemas.openxmlformats.org/drawingml/2006/wordprocessingDrawing" xmlns:w10="urn:schemas-microsoft-com:office:word" xmlns:w="http://schemas.openxmlformats.org/wordprocessingml/2006/main" xmlns:w14="http://schemas.microsoft.com/office/word/2010/wordml" xmlns:w15="http://schemas.microsoft.com/office/word/2012/wordml" xmlns:w16se="http://schemas.microsoft.com/office/word/2015/wordml/symex" xmlns:wpg="http://schemas.microsoft.com/office/word/2010/wordprocessingGroup" xmlns:wpi="http://schemas.microsoft.com/office/word/2010/wordprocessingInk" xmlns:wne="http://schemas.microsoft.com/office/word/2006/wordml" xmlns:wps="http://schemas.microsoft.com/office/word/2010/wordprocessingShape" mc:Ignorable="w14 w15 w16se wp14">
+  <w:p>
+    <w:pPr>
+      <w:pStyle w:val="Header"/>
+    </w:pPr>
+  </w:p>
+</w:hdr>
+</file>
+
+<file path=word/header2.xml><?xml version="1.0" encoding="utf-8"?>
+<w:hdr xmlns:wpc="http://schemas.microsoft.com/office/word/2010/wordprocessingCanvas" xmlns:cx="http://schemas.microsoft.com/office/drawing/2014/chartex" xmlns:cx1="http://schemas.microsoft.com/office/drawing/2015/9/8/chartex" xmlns:cx2="http://schemas.microsoft.com/office/drawing/2015/10/21/chartex" xmlns:cx3="http://schemas.microsoft.com/office/drawing/2016/5/9/chartex" xmlns:cx4="http://schemas.microsoft.com/office/drawing/2016/5/10/chartex" xmlns:cx5="http://schemas.microsoft.com/office/drawing/2016/5/11/chartex" xmlns:mc="http://schemas.openxmlformats.org/markup-compatibility/2006" xmlns:o="urn:schemas-microsoft-com:office:office" xmlns:r="http://schemas.openxmlformats.org/officeDocument/2006/relationships" xmlns:m="http://schemas.openxmlformats.org/officeDocument/2006/math" xmlns:v="urn:schemas-microsoft-com:vml" xmlns:wp14="http://schemas.microsoft.com/office/word/2010/wordprocessingDrawing" xmlns:wp="http://schemas.openxmlformats.org/drawingml/2006/wordprocessingDrawing" xmlns:w10="urn:schemas-microsoft-com:office:word" xmlns:w="http://schemas.openxmlformats.org/wordprocessingml/2006/main" xmlns:w14="http://schemas.microsoft.com/office/word/2010/wordml" xmlns:w15="http://schemas.microsoft.com/office/word/2012/wordml" xmlns:w16se="http://schemas.microsoft.com/office/word/2015/wordml/symex" xmlns:wpg="http://schemas.microsoft.com/office/word/2010/wordprocessingGroup" xmlns:wpi="http://schemas.microsoft.com/office/word/2010/wordprocessingInk" xmlns:wne="http://schemas.microsoft.com/office/word/2006/wordml" xmlns:wps="http://schemas.microsoft.com/office/word/2010/wordprocessingShape" mc:Ignorable="w14 w15 w16se wp14">
   <w:sdt>
     <w:sdtPr>
       <w:id w:val="-1420938323"/>
@@ -1234,7 +1196,7 @@
           <w:rPr>
             <w:noProof/>
           </w:rPr>
-          <w:t>7</w:t>
+          <w:t>1</w:t>
         </w:r>
         <w:r>
           <w:rPr>
@@ -1253,8 +1215,18 @@
 </w:hdr>
 </file>
 
+<file path=word/header3.xml><?xml version="1.0" encoding="utf-8"?>
+<w:hdr xmlns:wpc="http://schemas.microsoft.com/office/word/2010/wordprocessingCanvas" xmlns:cx="http://schemas.microsoft.com/office/drawing/2014/chartex" xmlns:cx1="http://schemas.microsoft.com/office/drawing/2015/9/8/chartex" xmlns:cx2="http://schemas.microsoft.com/office/drawing/2015/10/21/chartex" xmlns:cx3="http://schemas.microsoft.com/office/drawing/2016/5/9/chartex" xmlns:cx4="http://schemas.microsoft.com/office/drawing/2016/5/10/chartex" xmlns:cx5="http://schemas.microsoft.com/office/drawing/2016/5/11/chartex" xmlns:mc="http://schemas.openxmlformats.org/markup-compatibility/2006" xmlns:o="urn:schemas-microsoft-com:office:office" xmlns:r="http://schemas.openxmlformats.org/officeDocument/2006/relationships" xmlns:m="http://schemas.openxmlformats.org/officeDocument/2006/math" xmlns:v="urn:schemas-microsoft-com:vml" xmlns:wp14="http://schemas.microsoft.com/office/word/2010/wordprocessingDrawing" xmlns:wp="http://schemas.openxmlformats.org/drawingml/2006/wordprocessingDrawing" xmlns:w10="urn:schemas-microsoft-com:office:word" xmlns:w="http://schemas.openxmlformats.org/wordprocessingml/2006/main" xmlns:w14="http://schemas.microsoft.com/office/word/2010/wordml" xmlns:w15="http://schemas.microsoft.com/office/word/2012/wordml" xmlns:w16se="http://schemas.microsoft.com/office/word/2015/wordml/symex" xmlns:wpg="http://schemas.microsoft.com/office/word/2010/wordprocessingGroup" xmlns:wpi="http://schemas.microsoft.com/office/word/2010/wordprocessingInk" xmlns:wne="http://schemas.microsoft.com/office/word/2006/wordml" xmlns:wps="http://schemas.microsoft.com/office/word/2010/wordprocessingShape" mc:Ignorable="w14 w15 w16se wp14">
+  <w:p>
+    <w:pPr>
+      <w:pStyle w:val="Header"/>
+    </w:pPr>
+  </w:p>
+</w:hdr>
+</file>
+
 <file path=word/numbering.xml><?xml version="1.0" encoding="utf-8"?>
-<w:numbering xmlns:wpc="http://schemas.microsoft.com/office/word/2010/wordprocessingCanvas" xmlns:mc="http://schemas.openxmlformats.org/markup-compatibility/2006" xmlns:o="urn:schemas-microsoft-com:office:office" xmlns:r="http://schemas.openxmlformats.org/officeDocument/2006/relationships" xmlns:m="http://schemas.openxmlformats.org/officeDocument/2006/math" xmlns:v="urn:schemas-microsoft-com:vml" xmlns:wp14="http://schemas.microsoft.com/office/word/2010/wordprocessingDrawing" xmlns:wp="http://schemas.openxmlformats.org/drawingml/2006/wordprocessingDrawing" xmlns:w10="urn:schemas-microsoft-com:office:word" xmlns:w="http://schemas.openxmlformats.org/wordprocessingml/2006/main" xmlns:w14="http://schemas.microsoft.com/office/word/2010/wordml" xmlns:w15="http://schemas.microsoft.com/office/word/2012/wordml" xmlns:wpg="http://schemas.microsoft.com/office/word/2010/wordprocessingGroup" xmlns:wpi="http://schemas.microsoft.com/office/word/2010/wordprocessingInk" xmlns:wne="http://schemas.microsoft.com/office/word/2006/wordml" xmlns:wps="http://schemas.microsoft.com/office/word/2010/wordprocessingShape" mc:Ignorable="w14 w15 wp14">
+<w:numbering xmlns:wpc="http://schemas.microsoft.com/office/word/2010/wordprocessingCanvas" xmlns:cx="http://schemas.microsoft.com/office/drawing/2014/chartex" xmlns:cx1="http://schemas.microsoft.com/office/drawing/2015/9/8/chartex" xmlns:cx2="http://schemas.microsoft.com/office/drawing/2015/10/21/chartex" xmlns:cx3="http://schemas.microsoft.com/office/drawing/2016/5/9/chartex" xmlns:cx4="http://schemas.microsoft.com/office/drawing/2016/5/10/chartex" xmlns:cx5="http://schemas.microsoft.com/office/drawing/2016/5/11/chartex" xmlns:mc="http://schemas.openxmlformats.org/markup-compatibility/2006" xmlns:o="urn:schemas-microsoft-com:office:office" xmlns:r="http://schemas.openxmlformats.org/officeDocument/2006/relationships" xmlns:m="http://schemas.openxmlformats.org/officeDocument/2006/math" xmlns:v="urn:schemas-microsoft-com:vml" xmlns:wp14="http://schemas.microsoft.com/office/word/2010/wordprocessingDrawing" xmlns:wp="http://schemas.openxmlformats.org/drawingml/2006/wordprocessingDrawing" xmlns:w10="urn:schemas-microsoft-com:office:word" xmlns:w="http://schemas.openxmlformats.org/wordprocessingml/2006/main" xmlns:w14="http://schemas.microsoft.com/office/word/2010/wordml" xmlns:w15="http://schemas.microsoft.com/office/word/2012/wordml" xmlns:w16se="http://schemas.microsoft.com/office/word/2015/wordml/symex" xmlns:wpg="http://schemas.microsoft.com/office/word/2010/wordprocessingGroup" xmlns:wpi="http://schemas.microsoft.com/office/word/2010/wordprocessingInk" xmlns:wne="http://schemas.microsoft.com/office/word/2006/wordml" xmlns:wps="http://schemas.microsoft.com/office/word/2010/wordprocessingShape" mc:Ignorable="w14 w15 w16se wp14">
   <w:abstractNum w:abstractNumId="0" w15:restartNumberingAfterBreak="0">
     <w:nsid w:val="07F02F35"/>
     <w:multiLevelType w:val="hybridMultilevel"/>
@@ -1351,7 +1323,7 @@
 </file>
 
 <file path=word/styles.xml><?xml version="1.0" encoding="utf-8"?>
-<w:styles xmlns:mc="http://schemas.openxmlformats.org/markup-compatibility/2006" xmlns:r="http://schemas.openxmlformats.org/officeDocument/2006/relationships" xmlns:w="http://schemas.openxmlformats.org/wordprocessingml/2006/main" xmlns:w14="http://schemas.microsoft.com/office/word/2010/wordml" xmlns:w15="http://schemas.microsoft.com/office/word/2012/wordml" mc:Ignorable="w14 w15">
+<w:styles xmlns:mc="http://schemas.openxmlformats.org/markup-compatibility/2006" xmlns:r="http://schemas.openxmlformats.org/officeDocument/2006/relationships" xmlns:w="http://schemas.openxmlformats.org/wordprocessingml/2006/main" xmlns:w14="http://schemas.microsoft.com/office/word/2010/wordml" xmlns:w15="http://schemas.microsoft.com/office/word/2012/wordml" xmlns:w16se="http://schemas.microsoft.com/office/word/2015/wordml/symex" mc:Ignorable="w14 w15 w16se">
   <w:docDefaults>
     <w:rPrDefault>
       <w:rPr>
@@ -1367,7 +1339,7 @@
       </w:pPr>
     </w:pPrDefault>
   </w:docDefaults>
-  <w:latentStyles w:defLockedState="0" w:defUIPriority="99" w:defSemiHidden="0" w:defUnhideWhenUsed="0" w:defQFormat="0" w:count="371">
+  <w:latentStyles w:defLockedState="0" w:defUIPriority="99" w:defSemiHidden="0" w:defUnhideWhenUsed="0" w:defQFormat="0" w:count="374">
     <w:lsdException w:name="Normal" w:uiPriority="0" w:qFormat="1"/>
     <w:lsdException w:name="heading 1" w:uiPriority="9" w:qFormat="1"/>
     <w:lsdException w:name="heading 2" w:semiHidden="1" w:uiPriority="9" w:unhideWhenUsed="1" w:qFormat="1"/>
@@ -1473,7 +1445,6 @@
     <w:lsdException w:name="HTML Sample" w:semiHidden="1" w:unhideWhenUsed="1"/>
     <w:lsdException w:name="HTML Typewriter" w:semiHidden="1" w:unhideWhenUsed="1"/>
     <w:lsdException w:name="HTML Variable" w:semiHidden="1" w:unhideWhenUsed="1"/>
-    <w:lsdException w:name="Normal Table" w:semiHidden="1" w:unhideWhenUsed="1"/>
     <w:lsdException w:name="annotation subject" w:semiHidden="1" w:unhideWhenUsed="1"/>
     <w:lsdException w:name="No List" w:semiHidden="1" w:unhideWhenUsed="1"/>
     <w:lsdException w:name="Outline List 1" w:semiHidden="1" w:unhideWhenUsed="1"/>
@@ -1518,7 +1489,6 @@
     <w:lsdException w:name="Table Professional" w:semiHidden="1" w:unhideWhenUsed="1"/>
     <w:lsdException w:name="Table Subtle 1" w:semiHidden="1" w:unhideWhenUsed="1"/>
     <w:lsdException w:name="Table Subtle 2" w:semiHidden="1" w:unhideWhenUsed="1"/>
-    <w:lsdException w:name="Table Web 1" w:semiHidden="1" w:unhideWhenUsed="1"/>
     <w:lsdException w:name="Table Web 2" w:semiHidden="1" w:unhideWhenUsed="1"/>
     <w:lsdException w:name="Table Web 3" w:semiHidden="1" w:unhideWhenUsed="1"/>
     <w:lsdException w:name="Balloon Text" w:semiHidden="1" w:unhideWhenUsed="1"/>
@@ -1739,6 +1709,9 @@
     <w:lsdException w:name="List Table 5 Dark Accent 6" w:uiPriority="50"/>
     <w:lsdException w:name="List Table 6 Colorful Accent 6" w:uiPriority="51"/>
     <w:lsdException w:name="List Table 7 Colorful Accent 6" w:uiPriority="52"/>
+    <w:lsdException w:name="Mention" w:semiHidden="1" w:unhideWhenUsed="1"/>
+    <w:lsdException w:name="Smart Hyperlink" w:semiHidden="1" w:unhideWhenUsed="1"/>
+    <w:lsdException w:name="Hashtag" w:semiHidden="1" w:unhideWhenUsed="1"/>
   </w:latentStyles>
   <w:style w:type="paragraph" w:default="1" w:styleId="Normal">
     <w:name w:val="Normal"/>

</xml_diff>